<commit_message>
specification updated to reflect Cost property in Incoming
</commit_message>
<xml_diff>
--- a/doc/PackLine Interface Spec v0.8.docx
+++ b/doc/PackLine Interface Spec v0.8.docx
@@ -94,34 +94,11 @@
                       </pic:pic>
                       <pic:pic xmlns:pic="http://schemas.openxmlformats.org/drawingml/2006/picture">
                         <pic:nvPicPr>
-                          <pic:cNvPr id="17" name="Рисунок 17"/>
-                          <pic:cNvPicPr>
-                            <a:picLocks noChangeAspect="1"/>
-                          </pic:cNvPicPr>
-                        </pic:nvPicPr>
-                        <pic:blipFill>
-                          <a:blip r:embed="rId9"/>
-                          <a:stretch>
-                            <a:fillRect/>
-                          </a:stretch>
-                        </pic:blipFill>
-                        <pic:spPr>
-                          <a:xfrm>
-                            <a:off x="0" y="2287563"/>
-                            <a:ext cx="2063856" cy="2711589"/>
-                          </a:xfrm>
-                          <a:prstGeom prst="rect">
-                            <a:avLst/>
-                          </a:prstGeom>
-                        </pic:spPr>
-                      </pic:pic>
-                      <pic:pic xmlns:pic="http://schemas.openxmlformats.org/drawingml/2006/picture">
-                        <pic:nvPicPr>
                           <pic:cNvPr id="20" name="Рисунок 20"/>
                           <pic:cNvPicPr/>
                         </pic:nvPicPr>
                         <pic:blipFill>
-                          <a:blip r:embed="rId10"/>
+                          <a:blip r:embed="rId9"/>
                           <a:stretch>
                             <a:fillRect/>
                           </a:stretch>
@@ -144,7 +121,7 @@
                           </pic:cNvPicPr>
                         </pic:nvPicPr>
                         <pic:blipFill>
-                          <a:blip r:embed="rId11"/>
+                          <a:blip r:embed="rId10"/>
                           <a:stretch>
                             <a:fillRect/>
                           </a:stretch>
@@ -167,7 +144,7 @@
                           </pic:cNvPicPr>
                         </pic:nvPicPr>
                         <pic:blipFill>
-                          <a:blip r:embed="rId12"/>
+                          <a:blip r:embed="rId11"/>
                           <a:stretch>
                             <a:fillRect/>
                           </a:stretch>
@@ -182,6 +159,29 @@
                           </a:prstGeom>
                         </pic:spPr>
                       </pic:pic>
+                      <pic:pic xmlns:pic="http://schemas.openxmlformats.org/drawingml/2006/picture">
+                        <pic:nvPicPr>
+                          <pic:cNvPr id="8" name="Рисунок 8"/>
+                          <pic:cNvPicPr>
+                            <a:picLocks noChangeAspect="1"/>
+                          </pic:cNvPicPr>
+                        </pic:nvPicPr>
+                        <pic:blipFill>
+                          <a:blip r:embed="rId12"/>
+                          <a:stretch>
+                            <a:fillRect/>
+                          </a:stretch>
+                        </pic:blipFill>
+                        <pic:spPr>
+                          <a:xfrm>
+                            <a:off x="0" y="2395397"/>
+                            <a:ext cx="2190863" cy="2457576"/>
+                          </a:xfrm>
+                          <a:prstGeom prst="rect">
+                            <a:avLst/>
+                          </a:prstGeom>
+                        </pic:spPr>
+                      </pic:pic>
                     </wpc:wpc>
                   </a:graphicData>
                 </a:graphic>
@@ -190,7 +190,7 @@
           </mc:Choice>
           <mc:Fallback>
             <w:pict>
-              <v:group id="Полотно 1" o:spid="_x0000_s1026" editas="canvas" style="width:467pt;height:583pt;mso-position-horizontal-relative:char;mso-position-vertical-relative:line" coordsize="59309,74041" o:gfxdata="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">
+              <v:group id="Полотно 1" o:spid="_x0000_s1026" editas="canvas" style="width:467pt;height:583pt;mso-position-horizontal-relative:char;mso-position-vertical-relative:line" coordsize="59309,74041" o:gfxdata="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">
                 <v:shapetype id="_x0000_t75" coordsize="21600,21600" o:spt="75" o:preferrelative="t" path="m@4@5l@4@11@9@11@9@5xe" filled="f" stroked="f">
                   <v:stroke joinstyle="miter"/>
                   <v:formulas>
@@ -222,18 +222,18 @@
                   <v:imagedata r:id="rId14" o:title=""/>
                   <v:path arrowok="t"/>
                 </v:shape>
-                <v:shape id="Рисунок 17" o:spid="_x0000_s1030" type="#_x0000_t75" style="position:absolute;top:22875;width:20638;height:27116;visibility:visible;mso-wrap-style:square" o:gfxdata="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">
+                <v:shape id="Рисунок 20" o:spid="_x0000_s1030" type="#_x0000_t75" style="position:absolute;left:42258;top:38241;width:13017;height:9398;visibility:visible;mso-wrap-style:square" o:gfxdata="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">
                   <v:imagedata r:id="rId15" o:title=""/>
+                </v:shape>
+                <v:shape id="Рисунок 9" o:spid="_x0000_s1031" type="#_x0000_t75" style="position:absolute;top:49593;width:59309;height:24448;visibility:visible;mso-wrap-style:square" o:gfxdata="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">
+                  <v:imagedata r:id="rId16" o:title=""/>
                   <v:path arrowok="t"/>
                 </v:shape>
-                <v:shape id="Рисунок 20" o:spid="_x0000_s1031" type="#_x0000_t75" style="position:absolute;left:42258;top:38241;width:13017;height:9398;visibility:visible;mso-wrap-style:square" o:gfxdata="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">
-                  <v:imagedata r:id="rId16" o:title=""/>
-                </v:shape>
-                <v:shape id="Рисунок 9" o:spid="_x0000_s1032" type="#_x0000_t75" style="position:absolute;top:49593;width:59309;height:24448;visibility:visible;mso-wrap-style:square" o:gfxdata="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">
+                <v:shape id="Рисунок 2" o:spid="_x0000_s1032" type="#_x0000_t75" style="position:absolute;left:3616;top:268;width:55693;height:22607;visibility:visible;mso-wrap-style:square" o:gfxdata="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">
                   <v:imagedata r:id="rId17" o:title=""/>
                   <v:path arrowok="t"/>
                 </v:shape>
-                <v:shape id="Рисунок 2" o:spid="_x0000_s1033" type="#_x0000_t75" style="position:absolute;left:3616;top:268;width:55693;height:22607;visibility:visible;mso-wrap-style:square" o:gfxdata="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">
+                <v:shape id="Рисунок 8" o:spid="_x0000_s1033" type="#_x0000_t75" style="position:absolute;top:23953;width:21908;height:24576;visibility:visible;mso-wrap-style:square" o:gfxdata="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">
                   <v:imagedata r:id="rId18" o:title=""/>
                   <v:path arrowok="t"/>
                 </v:shape>
@@ -2846,8 +2846,6 @@
       <w:r>
         <w:t xml:space="preserve"> Программа вызовет функцию </w:t>
       </w:r>
-      <w:bookmarkStart w:id="5" w:name="_GoBack"/>
-      <w:bookmarkEnd w:id="5"/>
       <w:r>
         <w:rPr>
           <w:rStyle w:val="a7"/>
@@ -2945,7 +2943,7 @@
           <w:numId w:val="2"/>
         </w:numPr>
       </w:pPr>
-      <w:bookmarkStart w:id="6" w:name="_Ref372796968"/>
+      <w:bookmarkStart w:id="5" w:name="_Ref372796968"/>
       <w:r>
         <w:t xml:space="preserve"> </w:t>
       </w:r>
@@ -2992,7 +2990,7 @@
       <w:r>
         <w:t>.</w:t>
       </w:r>
-      <w:bookmarkEnd w:id="6"/>
+      <w:bookmarkEnd w:id="5"/>
     </w:p>
     <w:p>
       <w:pPr>
@@ -3710,7 +3708,7 @@
         </w:numPr>
         <w:contextualSpacing w:val="0"/>
       </w:pPr>
-      <w:bookmarkStart w:id="7" w:name="_Ref368178736"/>
+      <w:bookmarkStart w:id="6" w:name="_Ref368178736"/>
       <w:r>
         <w:t xml:space="preserve">Вызывает функцию </w:t>
       </w:r>
@@ -3731,7 +3729,7 @@
       <w:r>
         <w:t>добавить контейнер</w:t>
       </w:r>
-      <w:bookmarkEnd w:id="7"/>
+      <w:bookmarkEnd w:id="6"/>
       <w:r>
         <w:t xml:space="preserve"> к отправлению, после чего переходит на шаг </w:t>
       </w:r>
@@ -3840,7 +3838,7 @@
         </w:numPr>
         <w:contextualSpacing w:val="0"/>
       </w:pPr>
-      <w:bookmarkStart w:id="8" w:name="_Ref372746857"/>
+      <w:bookmarkStart w:id="7" w:name="_Ref372746857"/>
       <w:r>
         <w:t xml:space="preserve">Данный контейнер взвешивается на весах, значение веса записывается в поле </w:t>
       </w:r>
@@ -3872,7 +3870,7 @@
       <w:r>
         <w:t>, чтобы обновить параметры контейнера в системе.</w:t>
       </w:r>
-      <w:bookmarkEnd w:id="8"/>
+      <w:bookmarkEnd w:id="7"/>
     </w:p>
     <w:p>
       <w:pPr>
@@ -3980,6 +3978,56 @@
         <w:t>Программа ожидает сканирования кода отслеживания данного отправления. Данный код напечатан на этикетках, которые только что были приклеены оператором. Оператору нужно просканировать данный код, чтобы программа его сопоставила с внутренним кодом и проверила, что оператор все сделал правильно.</w:t>
       </w:r>
       <w:r>
+        <w:t xml:space="preserve"> </w:t>
+      </w:r>
+      <w:r>
+        <w:t xml:space="preserve">Если просканированный код совпадает с </w:t>
+      </w:r>
+      <w:r>
+        <w:t>кодом отслеживания, то программа</w:t>
+      </w:r>
+      <w:r>
+        <w:t xml:space="preserve"> вызывает функцию </w:t>
+      </w:r>
+      <w:r>
+        <w:rPr>
+          <w:rStyle w:val="a7"/>
+        </w:rPr>
+        <w:t>MarkPostAsShipped</w:t>
+      </w:r>
+      <w:r>
+        <w:t>, отмечая контейнер как отправленный</w:t>
+      </w:r>
+      <w:r>
+        <w:t xml:space="preserve">, после чего переходит на шаг </w:t>
+      </w:r>
+      <w:r>
+        <w:fldChar w:fldCharType="begin"/>
+      </w:r>
+      <w:r>
+        <w:instrText xml:space="preserve"> REF _Ref368168827 \r \h </w:instrText>
+      </w:r>
+      <w:r>
+        <w:fldChar w:fldCharType="separate"/>
+      </w:r>
+      <w:r>
+        <w:t>3</w:t>
+      </w:r>
+      <w:r>
+        <w:fldChar w:fldCharType="end"/>
+      </w:r>
+      <w:bookmarkStart w:id="8" w:name="_GoBack"/>
+      <w:bookmarkEnd w:id="8"/>
+      <w:r>
+        <w:t>. Если код не совпадает, то программ</w:t>
+      </w:r>
+      <w:r>
+        <w:t>а</w:t>
+      </w:r>
+      <w:r>
+        <w:t xml:space="preserve"> выдает сообщение об ошибке.</w:t>
+      </w:r>
+      <w:r>
         <w:tab/>
       </w:r>
       <w:r>
@@ -4064,6 +4112,7 @@
         <w:contextualSpacing w:val="0"/>
       </w:pPr>
       <w:r>
+        <w:lastRenderedPageBreak/>
         <w:t xml:space="preserve">4 кнопки для </w:t>
       </w:r>
       <w:r>
@@ -4123,7 +4172,6 @@
         <w:contextualSpacing w:val="0"/>
       </w:pPr>
       <w:r>
-        <w:lastRenderedPageBreak/>
         <w:t>Кнопку «</w:t>
       </w:r>
       <w:r>
@@ -4675,6 +4723,7 @@
         <w:contextualSpacing w:val="0"/>
       </w:pPr>
       <w:r>
+        <w:lastRenderedPageBreak/>
         <w:t>По нажатию на кнопку «</w:t>
       </w:r>
       <w:r>
@@ -6244,7 +6293,7 @@
 </file>
 
 <file path=customXml/itemProps1.xml><?xml version="1.0" encoding="utf-8"?>
-<ds:datastoreItem xmlns:ds="http://schemas.openxmlformats.org/officeDocument/2006/customXml" ds:itemID="{B4ACCAE3-35FB-4CA9-9F22-648307C19437}">
+<ds:datastoreItem xmlns:ds="http://schemas.openxmlformats.org/officeDocument/2006/customXml" ds:itemID="{70CD4560-A8DE-454D-B7BA-452AF1487DCA}">
   <ds:schemaRefs>
     <ds:schemaRef ds:uri="http://schemas.openxmlformats.org/officeDocument/2006/bibliography"/>
   </ds:schemaRefs>

</xml_diff>